<commit_message>
Finished Diagrams and classificators
</commit_message>
<xml_diff>
--- a/5kurs/pereverzev/is_upr_org/Tem521ISUpr.docx
+++ b/5kurs/pereverzev/is_upr_org/Tem521ISUpr.docx
@@ -4,6 +4,470 @@
   <w:body>
     <w:p>
       <w:r>
+        <w:t>Титульный лист</w:t>
+      </w:r>
+    </w:p>
+    <w:p>
+      <w:pPr>
+        <w:pStyle w:val="1"/>
+        <w:sectPr>
+          <w:pgSz w:w="11906" w:h="16838"/>
+          <w:pgMar w:top="1134" w:right="850" w:bottom="1134" w:left="1701" w:header="708" w:footer="708" w:gutter="0"/>
+          <w:cols w:space="708"/>
+          <w:docGrid w:linePitch="360"/>
+        </w:sectPr>
+      </w:pPr>
+    </w:p>
+    <w:p>
+      <w:pPr>
+        <w:pStyle w:val="1"/>
+      </w:pPr>
+      <w:r>
+        <w:lastRenderedPageBreak/>
+        <w:t>Диаграммы бизнес-процессов</w:t>
+      </w:r>
+    </w:p>
+    <w:p>
+      <w:r>
+        <w:rPr>
+          <w:noProof/>
+          <w:lang w:eastAsia="ru-RU"/>
+        </w:rPr>
+        <w:drawing>
+          <wp:inline distT="0" distB="0" distL="0" distR="0">
+            <wp:extent cx="8595560" cy="5214276"/>
+            <wp:effectExtent l="19050" t="0" r="0" b="0"/>
+            <wp:docPr id="2" name="Рисунок 1"/>
+            <wp:cNvGraphicFramePr>
+              <a:graphicFrameLocks xmlns:a="http://schemas.openxmlformats.org/drawingml/2006/main" noChangeAspect="1"/>
+            </wp:cNvGraphicFramePr>
+            <a:graphic xmlns:a="http://schemas.openxmlformats.org/drawingml/2006/main">
+              <a:graphicData uri="http://schemas.openxmlformats.org/drawingml/2006/picture">
+                <pic:pic xmlns:pic="http://schemas.openxmlformats.org/drawingml/2006/picture">
+                  <pic:nvPicPr>
+                    <pic:cNvPr id="0" name="Picture 1"/>
+                    <pic:cNvPicPr>
+                      <a:picLocks noChangeAspect="1" noChangeArrowheads="1"/>
+                    </pic:cNvPicPr>
+                  </pic:nvPicPr>
+                  <pic:blipFill>
+                    <a:blip r:embed="rId5"/>
+                    <a:srcRect/>
+                    <a:stretch>
+                      <a:fillRect/>
+                    </a:stretch>
+                  </pic:blipFill>
+                  <pic:spPr bwMode="auto">
+                    <a:xfrm>
+                      <a:off x="0" y="0"/>
+                      <a:ext cx="8610190" cy="5223151"/>
+                    </a:xfrm>
+                    <a:prstGeom prst="rect">
+                      <a:avLst/>
+                    </a:prstGeom>
+                    <a:noFill/>
+                    <a:ln w="9525">
+                      <a:noFill/>
+                      <a:miter lim="800000"/>
+                      <a:headEnd/>
+                      <a:tailEnd/>
+                    </a:ln>
+                  </pic:spPr>
+                </pic:pic>
+              </a:graphicData>
+            </a:graphic>
+          </wp:inline>
+        </w:drawing>
+      </w:r>
+    </w:p>
+    <w:p>
+      <w:r>
+        <w:t>Рисунок 1: Диаграмма А-0</w:t>
+      </w:r>
+    </w:p>
+    <w:p>
+      <w:r>
+        <w:rPr>
+          <w:noProof/>
+          <w:lang w:eastAsia="ru-RU"/>
+        </w:rPr>
+        <w:lastRenderedPageBreak/>
+        <w:drawing>
+          <wp:inline distT="0" distB="0" distL="0" distR="0">
+            <wp:extent cx="9028697" cy="5549791"/>
+            <wp:effectExtent l="19050" t="0" r="1003" b="0"/>
+            <wp:docPr id="3" name="Рисунок 4"/>
+            <wp:cNvGraphicFramePr>
+              <a:graphicFrameLocks xmlns:a="http://schemas.openxmlformats.org/drawingml/2006/main" noChangeAspect="1"/>
+            </wp:cNvGraphicFramePr>
+            <a:graphic xmlns:a="http://schemas.openxmlformats.org/drawingml/2006/main">
+              <a:graphicData uri="http://schemas.openxmlformats.org/drawingml/2006/picture">
+                <pic:pic xmlns:pic="http://schemas.openxmlformats.org/drawingml/2006/picture">
+                  <pic:nvPicPr>
+                    <pic:cNvPr id="0" name="Picture 4"/>
+                    <pic:cNvPicPr>
+                      <a:picLocks noChangeAspect="1" noChangeArrowheads="1"/>
+                    </pic:cNvPicPr>
+                  </pic:nvPicPr>
+                  <pic:blipFill>
+                    <a:blip r:embed="rId6"/>
+                    <a:srcRect/>
+                    <a:stretch>
+                      <a:fillRect/>
+                    </a:stretch>
+                  </pic:blipFill>
+                  <pic:spPr bwMode="auto">
+                    <a:xfrm>
+                      <a:off x="0" y="0"/>
+                      <a:ext cx="9021084" cy="5545111"/>
+                    </a:xfrm>
+                    <a:prstGeom prst="rect">
+                      <a:avLst/>
+                    </a:prstGeom>
+                    <a:noFill/>
+                    <a:ln w="9525">
+                      <a:noFill/>
+                      <a:miter lim="800000"/>
+                      <a:headEnd/>
+                      <a:tailEnd/>
+                    </a:ln>
+                  </pic:spPr>
+                </pic:pic>
+              </a:graphicData>
+            </a:graphic>
+          </wp:inline>
+        </w:drawing>
+      </w:r>
+    </w:p>
+    <w:p>
+      <w:r>
+        <w:t>Рисунок 2: Диаграмма А0</w:t>
+      </w:r>
+    </w:p>
+    <w:p>
+      <w:r>
+        <w:rPr>
+          <w:noProof/>
+          <w:lang w:eastAsia="ru-RU"/>
+        </w:rPr>
+        <w:lastRenderedPageBreak/>
+        <w:drawing>
+          <wp:inline distT="0" distB="0" distL="0" distR="0">
+            <wp:extent cx="5940425" cy="3647239"/>
+            <wp:effectExtent l="19050" t="0" r="3175" b="0"/>
+            <wp:docPr id="5" name="Рисунок 7"/>
+            <wp:cNvGraphicFramePr>
+              <a:graphicFrameLocks xmlns:a="http://schemas.openxmlformats.org/drawingml/2006/main" noChangeAspect="1"/>
+            </wp:cNvGraphicFramePr>
+            <a:graphic xmlns:a="http://schemas.openxmlformats.org/drawingml/2006/main">
+              <a:graphicData uri="http://schemas.openxmlformats.org/drawingml/2006/picture">
+                <pic:pic xmlns:pic="http://schemas.openxmlformats.org/drawingml/2006/picture">
+                  <pic:nvPicPr>
+                    <pic:cNvPr id="0" name="Picture 7"/>
+                    <pic:cNvPicPr>
+                      <a:picLocks noChangeAspect="1" noChangeArrowheads="1"/>
+                    </pic:cNvPicPr>
+                  </pic:nvPicPr>
+                  <pic:blipFill>
+                    <a:blip r:embed="rId7"/>
+                    <a:srcRect/>
+                    <a:stretch>
+                      <a:fillRect/>
+                    </a:stretch>
+                  </pic:blipFill>
+                  <pic:spPr bwMode="auto">
+                    <a:xfrm>
+                      <a:off x="0" y="0"/>
+                      <a:ext cx="5940425" cy="3647239"/>
+                    </a:xfrm>
+                    <a:prstGeom prst="rect">
+                      <a:avLst/>
+                    </a:prstGeom>
+                    <a:noFill/>
+                    <a:ln w="9525">
+                      <a:noFill/>
+                      <a:miter lim="800000"/>
+                      <a:headEnd/>
+                      <a:tailEnd/>
+                    </a:ln>
+                  </pic:spPr>
+                </pic:pic>
+              </a:graphicData>
+            </a:graphic>
+          </wp:inline>
+        </w:drawing>
+      </w:r>
+    </w:p>
+    <w:p>
+      <w:r>
+        <w:t>Рисунок 3: Диаграмма А6</w:t>
+      </w:r>
+    </w:p>
+    <w:p>
+      <w:r>
+        <w:rPr>
+          <w:noProof/>
+          <w:lang w:eastAsia="ru-RU"/>
+        </w:rPr>
+        <w:lastRenderedPageBreak/>
+        <w:drawing>
+          <wp:inline distT="0" distB="0" distL="0" distR="0">
+            <wp:extent cx="5940425" cy="3657785"/>
+            <wp:effectExtent l="19050" t="0" r="3175" b="0"/>
+            <wp:docPr id="6" name="Рисунок 10"/>
+            <wp:cNvGraphicFramePr>
+              <a:graphicFrameLocks xmlns:a="http://schemas.openxmlformats.org/drawingml/2006/main" noChangeAspect="1"/>
+            </wp:cNvGraphicFramePr>
+            <a:graphic xmlns:a="http://schemas.openxmlformats.org/drawingml/2006/main">
+              <a:graphicData uri="http://schemas.openxmlformats.org/drawingml/2006/picture">
+                <pic:pic xmlns:pic="http://schemas.openxmlformats.org/drawingml/2006/picture">
+                  <pic:nvPicPr>
+                    <pic:cNvPr id="0" name="Picture 10"/>
+                    <pic:cNvPicPr>
+                      <a:picLocks noChangeAspect="1" noChangeArrowheads="1"/>
+                    </pic:cNvPicPr>
+                  </pic:nvPicPr>
+                  <pic:blipFill>
+                    <a:blip r:embed="rId8"/>
+                    <a:srcRect/>
+                    <a:stretch>
+                      <a:fillRect/>
+                    </a:stretch>
+                  </pic:blipFill>
+                  <pic:spPr bwMode="auto">
+                    <a:xfrm>
+                      <a:off x="0" y="0"/>
+                      <a:ext cx="5940425" cy="3657785"/>
+                    </a:xfrm>
+                    <a:prstGeom prst="rect">
+                      <a:avLst/>
+                    </a:prstGeom>
+                    <a:noFill/>
+                    <a:ln w="9525">
+                      <a:noFill/>
+                      <a:miter lim="800000"/>
+                      <a:headEnd/>
+                      <a:tailEnd/>
+                    </a:ln>
+                  </pic:spPr>
+                </pic:pic>
+              </a:graphicData>
+            </a:graphic>
+          </wp:inline>
+        </w:drawing>
+      </w:r>
+    </w:p>
+    <w:p>
+      <w:r>
+        <w:t>Рисунок 4: Диаграмма А61</w:t>
+      </w:r>
+    </w:p>
+    <w:p>
+      <w:r>
+        <w:rPr>
+          <w:noProof/>
+          <w:lang w:eastAsia="ru-RU"/>
+        </w:rPr>
+        <w:lastRenderedPageBreak/>
+        <w:drawing>
+          <wp:inline distT="0" distB="0" distL="0" distR="0">
+            <wp:extent cx="5940425" cy="3654417"/>
+            <wp:effectExtent l="19050" t="0" r="3175" b="0"/>
+            <wp:docPr id="8" name="Рисунок 13"/>
+            <wp:cNvGraphicFramePr>
+              <a:graphicFrameLocks xmlns:a="http://schemas.openxmlformats.org/drawingml/2006/main" noChangeAspect="1"/>
+            </wp:cNvGraphicFramePr>
+            <a:graphic xmlns:a="http://schemas.openxmlformats.org/drawingml/2006/main">
+              <a:graphicData uri="http://schemas.openxmlformats.org/drawingml/2006/picture">
+                <pic:pic xmlns:pic="http://schemas.openxmlformats.org/drawingml/2006/picture">
+                  <pic:nvPicPr>
+                    <pic:cNvPr id="0" name="Picture 13"/>
+                    <pic:cNvPicPr>
+                      <a:picLocks noChangeAspect="1" noChangeArrowheads="1"/>
+                    </pic:cNvPicPr>
+                  </pic:nvPicPr>
+                  <pic:blipFill>
+                    <a:blip r:embed="rId9"/>
+                    <a:srcRect/>
+                    <a:stretch>
+                      <a:fillRect/>
+                    </a:stretch>
+                  </pic:blipFill>
+                  <pic:spPr bwMode="auto">
+                    <a:xfrm>
+                      <a:off x="0" y="0"/>
+                      <a:ext cx="5940425" cy="3654417"/>
+                    </a:xfrm>
+                    <a:prstGeom prst="rect">
+                      <a:avLst/>
+                    </a:prstGeom>
+                    <a:noFill/>
+                    <a:ln w="9525">
+                      <a:noFill/>
+                      <a:miter lim="800000"/>
+                      <a:headEnd/>
+                      <a:tailEnd/>
+                    </a:ln>
+                  </pic:spPr>
+                </pic:pic>
+              </a:graphicData>
+            </a:graphic>
+          </wp:inline>
+        </w:drawing>
+      </w:r>
+    </w:p>
+    <w:p>
+      <w:r>
+        <w:t>Рисунок 5: Диаграмма А62</w:t>
+      </w:r>
+    </w:p>
+    <w:p>
+      <w:r>
+        <w:rPr>
+          <w:noProof/>
+          <w:lang w:eastAsia="ru-RU"/>
+        </w:rPr>
+        <w:lastRenderedPageBreak/>
+        <w:drawing>
+          <wp:inline distT="0" distB="0" distL="0" distR="0">
+            <wp:extent cx="5940425" cy="3654417"/>
+            <wp:effectExtent l="19050" t="0" r="3175" b="0"/>
+            <wp:docPr id="9" name="Рисунок 16"/>
+            <wp:cNvGraphicFramePr>
+              <a:graphicFrameLocks xmlns:a="http://schemas.openxmlformats.org/drawingml/2006/main" noChangeAspect="1"/>
+            </wp:cNvGraphicFramePr>
+            <a:graphic xmlns:a="http://schemas.openxmlformats.org/drawingml/2006/main">
+              <a:graphicData uri="http://schemas.openxmlformats.org/drawingml/2006/picture">
+                <pic:pic xmlns:pic="http://schemas.openxmlformats.org/drawingml/2006/picture">
+                  <pic:nvPicPr>
+                    <pic:cNvPr id="0" name="Picture 16"/>
+                    <pic:cNvPicPr>
+                      <a:picLocks noChangeAspect="1" noChangeArrowheads="1"/>
+                    </pic:cNvPicPr>
+                  </pic:nvPicPr>
+                  <pic:blipFill>
+                    <a:blip r:embed="rId10"/>
+                    <a:srcRect/>
+                    <a:stretch>
+                      <a:fillRect/>
+                    </a:stretch>
+                  </pic:blipFill>
+                  <pic:spPr bwMode="auto">
+                    <a:xfrm>
+                      <a:off x="0" y="0"/>
+                      <a:ext cx="5940425" cy="3654417"/>
+                    </a:xfrm>
+                    <a:prstGeom prst="rect">
+                      <a:avLst/>
+                    </a:prstGeom>
+                    <a:noFill/>
+                    <a:ln w="9525">
+                      <a:noFill/>
+                      <a:miter lim="800000"/>
+                      <a:headEnd/>
+                      <a:tailEnd/>
+                    </a:ln>
+                  </pic:spPr>
+                </pic:pic>
+              </a:graphicData>
+            </a:graphic>
+          </wp:inline>
+        </w:drawing>
+      </w:r>
+    </w:p>
+    <w:p>
+      <w:r>
+        <w:t>Рисунок 6: Диаграмма А63</w:t>
+      </w:r>
+    </w:p>
+    <w:p>
+      <w:pPr>
+        <w:ind w:firstLine="0"/>
+      </w:pPr>
+      <w:r>
+        <w:rPr>
+          <w:noProof/>
+          <w:lang w:eastAsia="ru-RU"/>
+        </w:rPr>
+        <w:lastRenderedPageBreak/>
+        <w:drawing>
+          <wp:inline distT="0" distB="0" distL="0" distR="0">
+            <wp:extent cx="5940425" cy="3652187"/>
+            <wp:effectExtent l="19050" t="0" r="3175" b="0"/>
+            <wp:docPr id="11" name="Рисунок 19"/>
+            <wp:cNvGraphicFramePr>
+              <a:graphicFrameLocks xmlns:a="http://schemas.openxmlformats.org/drawingml/2006/main" noChangeAspect="1"/>
+            </wp:cNvGraphicFramePr>
+            <a:graphic xmlns:a="http://schemas.openxmlformats.org/drawingml/2006/main">
+              <a:graphicData uri="http://schemas.openxmlformats.org/drawingml/2006/picture">
+                <pic:pic xmlns:pic="http://schemas.openxmlformats.org/drawingml/2006/picture">
+                  <pic:nvPicPr>
+                    <pic:cNvPr id="0" name="Picture 19"/>
+                    <pic:cNvPicPr>
+                      <a:picLocks noChangeAspect="1" noChangeArrowheads="1"/>
+                    </pic:cNvPicPr>
+                  </pic:nvPicPr>
+                  <pic:blipFill>
+                    <a:blip r:embed="rId11"/>
+                    <a:srcRect/>
+                    <a:stretch>
+                      <a:fillRect/>
+                    </a:stretch>
+                  </pic:blipFill>
+                  <pic:spPr bwMode="auto">
+                    <a:xfrm>
+                      <a:off x="0" y="0"/>
+                      <a:ext cx="5940425" cy="3652187"/>
+                    </a:xfrm>
+                    <a:prstGeom prst="rect">
+                      <a:avLst/>
+                    </a:prstGeom>
+                    <a:noFill/>
+                    <a:ln w="9525">
+                      <a:noFill/>
+                      <a:miter lim="800000"/>
+                      <a:headEnd/>
+                      <a:tailEnd/>
+                    </a:ln>
+                  </pic:spPr>
+                </pic:pic>
+              </a:graphicData>
+            </a:graphic>
+          </wp:inline>
+        </w:drawing>
+      </w:r>
+    </w:p>
+    <w:p>
+      <w:pPr>
+        <w:ind w:firstLine="0"/>
+      </w:pPr>
+      <w:r>
+        <w:t>Рисунок 7: Диаграмма А64</w:t>
+      </w:r>
+    </w:p>
+    <w:p>
+      <w:pPr>
+        <w:pStyle w:val="1"/>
+        <w:sectPr>
+          <w:pgSz w:w="16838" w:h="11906" w:orient="landscape"/>
+          <w:pgMar w:top="1701" w:right="1134" w:bottom="851" w:left="1134" w:header="709" w:footer="709" w:gutter="0"/>
+          <w:cols w:space="708"/>
+          <w:docGrid w:linePitch="360"/>
+        </w:sectPr>
+      </w:pPr>
+    </w:p>
+    <w:p>
+      <w:pPr>
+        <w:pStyle w:val="1"/>
+      </w:pPr>
+      <w:r>
+        <w:lastRenderedPageBreak/>
+        <w:t>Текстовый классификатор организационной структуры</w:t>
+      </w:r>
+    </w:p>
+    <w:p/>
+    <w:p>
+      <w:r>
         <w:t xml:space="preserve">1. </w:t>
       </w:r>
       <w:r>
@@ -53,9 +517,6 @@
         <w:t>2</w:t>
       </w:r>
       <w:r>
-        <w:rPr>
-          <w:lang w:val="en-US"/>
-        </w:rPr>
         <w:t xml:space="preserve"> </w:t>
       </w:r>
       <w:r>
@@ -122,50 +583,44 @@
     </w:p>
     <w:p>
       <w:r>
-        <w:t>3.1.1.1 Отдел</w:t>
+        <w:t>3.1.1.1 Отдел управления персоналом</w:t>
+      </w:r>
+    </w:p>
+    <w:p>
+      <w:r>
+        <w:t>3.1.1.</w:t>
+      </w:r>
+      <w:r>
+        <w:t>1.1</w:t>
+      </w:r>
+      <w:r>
+        <w:t xml:space="preserve"> Секция должностных папок</w:t>
+      </w:r>
+    </w:p>
+    <w:p>
+      <w:r>
+        <w:t>3.1.1.1.2</w:t>
+      </w:r>
+      <w:r>
+        <w:t xml:space="preserve"> Секция найма</w:t>
+      </w:r>
+    </w:p>
+    <w:p>
+      <w:r>
+        <w:t>3.1.1.1.3</w:t>
+      </w:r>
+      <w:r>
+        <w:t xml:space="preserve"> Секция введения в должность</w:t>
+      </w:r>
+    </w:p>
+    <w:p>
+      <w:r>
+        <w:t>3.1.1.1.4</w:t>
       </w:r>
       <w:r>
         <w:t xml:space="preserve"> </w:t>
       </w:r>
       <w:r>
-        <w:t>управления персоналом</w:t>
-      </w:r>
-    </w:p>
-    <w:p>
-      <w:r>
-        <w:t>3.1.1.</w:t>
-      </w:r>
-      <w:r>
-        <w:t>1.1</w:t>
-      </w:r>
-      <w:r>
-        <w:t xml:space="preserve"> Секция должностных папок</w:t>
-      </w:r>
-    </w:p>
-    <w:p>
-      <w:r>
-        <w:t>3.1.1.1.2</w:t>
-      </w:r>
-      <w:r>
-        <w:t xml:space="preserve"> Секция найма</w:t>
-      </w:r>
-    </w:p>
-    <w:p>
-      <w:r>
-        <w:t>3.1.1.1.3</w:t>
-      </w:r>
-      <w:r>
-        <w:t xml:space="preserve"> Секция введения в должность</w:t>
-      </w:r>
-    </w:p>
-    <w:p>
-      <w:r>
-        <w:t>3.1.1.1.4</w:t>
-      </w:r>
-      <w:r>
-        <w:t xml:space="preserve"> </w:t>
-      </w:r>
-      <w:r>
         <w:t>Секция потока частных лиц</w:t>
       </w:r>
     </w:p>
@@ -201,12 +656,12 @@
     </w:p>
     <w:p>
       <w:r>
+        <w:lastRenderedPageBreak/>
         <w:t>3.1.1.2.5 Секция электронных коммуникаций</w:t>
       </w:r>
     </w:p>
     <w:p>
       <w:r>
-        <w:lastRenderedPageBreak/>
         <w:t>3.1.1.3 Инспекционный отдел</w:t>
       </w:r>
     </w:p>
@@ -533,12 +988,12 @@
     </w:p>
     <w:p>
       <w:r>
+        <w:t xml:space="preserve">3.2.2.3.3 Секция авторского надзора </w:t>
+      </w:r>
+    </w:p>
+    <w:p>
+      <w:r>
         <w:lastRenderedPageBreak/>
-        <w:t xml:space="preserve">3.2.2.3.3 Секция авторского надзора </w:t>
-      </w:r>
-    </w:p>
-    <w:p>
-      <w:r>
         <w:t>3.2.2.3.4 Секция сопроводительной документации</w:t>
       </w:r>
     </w:p>
@@ -641,7 +1096,411 @@
       </w:r>
     </w:p>
     <w:p/>
+    <w:p>
+      <w:pPr>
+        <w:pStyle w:val="1"/>
+      </w:pPr>
+      <w:r>
+        <w:lastRenderedPageBreak/>
+        <w:t>Текстовый классификатор функций информационных систем</w:t>
+      </w:r>
+    </w:p>
+    <w:p>
+      <w:pPr>
+        <w:ind w:firstLine="0"/>
+      </w:pPr>
+    </w:p>
+    <w:p>
+      <w:pPr>
+        <w:pStyle w:val="2"/>
+      </w:pPr>
+      <w:r>
+        <w:t>Функции 1С:Бухгалтерия 8:</w:t>
+      </w:r>
+    </w:p>
+    <w:p>
+      <w:pPr>
+        <w:pStyle w:val="a7"/>
+        <w:numPr>
+          <w:ilvl w:val="0"/>
+          <w:numId w:val="4"/>
+        </w:numPr>
+      </w:pPr>
+      <w:r>
+        <w:t>Учет материально-производственных запасов</w:t>
+      </w:r>
+    </w:p>
+    <w:p>
+      <w:pPr>
+        <w:pStyle w:val="a7"/>
+        <w:numPr>
+          <w:ilvl w:val="0"/>
+          <w:numId w:val="4"/>
+        </w:numPr>
+      </w:pPr>
+      <w:r>
+        <w:t>Складской учет</w:t>
+      </w:r>
+    </w:p>
+    <w:p>
+      <w:pPr>
+        <w:pStyle w:val="a7"/>
+        <w:numPr>
+          <w:ilvl w:val="0"/>
+          <w:numId w:val="4"/>
+        </w:numPr>
+      </w:pPr>
+      <w:r>
+        <w:t>Учет торговых операций</w:t>
+      </w:r>
+    </w:p>
+    <w:p>
+      <w:pPr>
+        <w:pStyle w:val="a7"/>
+        <w:numPr>
+          <w:ilvl w:val="0"/>
+          <w:numId w:val="4"/>
+        </w:numPr>
+      </w:pPr>
+      <w:r>
+        <w:t>Учет комиссионной торговли</w:t>
+      </w:r>
+    </w:p>
+    <w:p>
+      <w:pPr>
+        <w:pStyle w:val="a7"/>
+        <w:numPr>
+          <w:ilvl w:val="0"/>
+          <w:numId w:val="4"/>
+        </w:numPr>
+      </w:pPr>
+      <w:r>
+        <w:t>Учет агентских договоров</w:t>
+      </w:r>
+    </w:p>
+    <w:p>
+      <w:pPr>
+        <w:pStyle w:val="a7"/>
+        <w:numPr>
+          <w:ilvl w:val="0"/>
+          <w:numId w:val="4"/>
+        </w:numPr>
+      </w:pPr>
+      <w:r>
+        <w:t>Учет операций с тарой</w:t>
+      </w:r>
+    </w:p>
+    <w:p>
+      <w:pPr>
+        <w:pStyle w:val="a7"/>
+        <w:numPr>
+          <w:ilvl w:val="0"/>
+          <w:numId w:val="4"/>
+        </w:numPr>
+      </w:pPr>
+      <w:r>
+        <w:t>Учет банковских и кассовых операций</w:t>
+      </w:r>
+    </w:p>
+    <w:p>
+      <w:pPr>
+        <w:pStyle w:val="a7"/>
+        <w:numPr>
+          <w:ilvl w:val="0"/>
+          <w:numId w:val="4"/>
+        </w:numPr>
+      </w:pPr>
+      <w:r>
+        <w:t>Учет расчетов с контрагентами</w:t>
+      </w:r>
+    </w:p>
+    <w:p>
+      <w:pPr>
+        <w:pStyle w:val="a7"/>
+        <w:numPr>
+          <w:ilvl w:val="0"/>
+          <w:numId w:val="4"/>
+        </w:numPr>
+      </w:pPr>
+      <w:r>
+        <w:t>Учет основных средств и нематериальных активов</w:t>
+      </w:r>
+    </w:p>
+    <w:p>
+      <w:pPr>
+        <w:pStyle w:val="a7"/>
+        <w:numPr>
+          <w:ilvl w:val="0"/>
+          <w:numId w:val="4"/>
+        </w:numPr>
+      </w:pPr>
+      <w:r>
+        <w:t>Учет основного и вспомогательного производства</w:t>
+      </w:r>
+    </w:p>
+    <w:p>
+      <w:pPr>
+        <w:pStyle w:val="a7"/>
+        <w:numPr>
+          <w:ilvl w:val="0"/>
+          <w:numId w:val="4"/>
+        </w:numPr>
+      </w:pPr>
+      <w:r>
+        <w:t>Учет полуфабрикатов</w:t>
+      </w:r>
+    </w:p>
+    <w:p>
+      <w:pPr>
+        <w:pStyle w:val="a7"/>
+        <w:numPr>
+          <w:ilvl w:val="0"/>
+          <w:numId w:val="4"/>
+        </w:numPr>
+      </w:pPr>
+      <w:r>
+        <w:t>Учет косвенных расходов</w:t>
+      </w:r>
+    </w:p>
+    <w:p>
+      <w:pPr>
+        <w:pStyle w:val="a7"/>
+        <w:numPr>
+          <w:ilvl w:val="0"/>
+          <w:numId w:val="4"/>
+        </w:numPr>
+      </w:pPr>
+      <w:r>
+        <w:t>Учет НДС</w:t>
+      </w:r>
+    </w:p>
+    <w:p>
+      <w:pPr>
+        <w:pStyle w:val="a7"/>
+        <w:numPr>
+          <w:ilvl w:val="0"/>
+          <w:numId w:val="4"/>
+        </w:numPr>
+      </w:pPr>
+      <w:r>
+        <w:t>Учет заработной платы, кадровый и персонифицированный учет</w:t>
+      </w:r>
+    </w:p>
+    <w:p>
+      <w:pPr>
+        <w:pStyle w:val="a7"/>
+        <w:numPr>
+          <w:ilvl w:val="0"/>
+          <w:numId w:val="4"/>
+        </w:numPr>
+      </w:pPr>
+      <w:r>
+        <w:t>Налоговый учет по налогу на прибыль</w:t>
+      </w:r>
+    </w:p>
+    <w:p>
+      <w:pPr>
+        <w:pStyle w:val="a7"/>
+        <w:numPr>
+          <w:ilvl w:val="0"/>
+          <w:numId w:val="4"/>
+        </w:numPr>
+      </w:pPr>
+      <w:r>
+        <w:t>Упрощенная система налогообложения</w:t>
+      </w:r>
+    </w:p>
+    <w:p>
+      <w:pPr>
+        <w:pStyle w:val="a7"/>
+        <w:numPr>
+          <w:ilvl w:val="0"/>
+          <w:numId w:val="4"/>
+        </w:numPr>
+      </w:pPr>
+      <w:r>
+        <w:t>Учет деятельности, облагаемой единым налогом на вмененный доход</w:t>
+      </w:r>
+    </w:p>
+    <w:p>
+      <w:pPr>
+        <w:pStyle w:val="a7"/>
+        <w:numPr>
+          <w:ilvl w:val="0"/>
+          <w:numId w:val="4"/>
+        </w:numPr>
+      </w:pPr>
+      <w:r>
+        <w:t>Учет доходов и расходов индивидуальных предпринимателей – плательщиков НДФЛ</w:t>
+      </w:r>
+    </w:p>
+    <w:p>
+      <w:pPr>
+        <w:pStyle w:val="a7"/>
+        <w:ind w:firstLine="0"/>
+      </w:pPr>
+    </w:p>
+    <w:p>
+      <w:pPr>
+        <w:pStyle w:val="2"/>
+      </w:pPr>
+      <w:r>
+        <w:t>Функции 1С: Управление торговлей 8:</w:t>
+      </w:r>
+    </w:p>
     <w:p/>
+    <w:p>
+      <w:pPr>
+        <w:pStyle w:val="a7"/>
+        <w:numPr>
+          <w:ilvl w:val="0"/>
+          <w:numId w:val="5"/>
+        </w:numPr>
+      </w:pPr>
+      <w:r>
+        <w:t>У</w:t>
+      </w:r>
+      <w:r>
+        <w:t>правление отношениями с клиентами</w:t>
+      </w:r>
+    </w:p>
+    <w:p>
+      <w:pPr>
+        <w:pStyle w:val="a7"/>
+        <w:numPr>
+          <w:ilvl w:val="0"/>
+          <w:numId w:val="5"/>
+        </w:numPr>
+      </w:pPr>
+      <w:r>
+        <w:t>У</w:t>
+      </w:r>
+      <w:r>
+        <w:t>правление правилами продаж</w:t>
+      </w:r>
+    </w:p>
+    <w:p>
+      <w:pPr>
+        <w:pStyle w:val="a7"/>
+        <w:numPr>
+          <w:ilvl w:val="0"/>
+          <w:numId w:val="5"/>
+        </w:numPr>
+      </w:pPr>
+      <w:r>
+        <w:t>У</w:t>
+      </w:r>
+      <w:r>
+        <w:t>правление процессами продаж</w:t>
+      </w:r>
+    </w:p>
+    <w:p>
+      <w:pPr>
+        <w:pStyle w:val="a7"/>
+        <w:numPr>
+          <w:ilvl w:val="0"/>
+          <w:numId w:val="5"/>
+        </w:numPr>
+      </w:pPr>
+      <w:r>
+        <w:t>У</w:t>
+      </w:r>
+      <w:r>
+        <w:t>правление торговыми представителями</w:t>
+      </w:r>
+    </w:p>
+    <w:p>
+      <w:pPr>
+        <w:pStyle w:val="a7"/>
+        <w:numPr>
+          <w:ilvl w:val="0"/>
+          <w:numId w:val="5"/>
+        </w:numPr>
+      </w:pPr>
+      <w:r>
+        <w:lastRenderedPageBreak/>
+        <w:t>У</w:t>
+      </w:r>
+      <w:r>
+        <w:t>правление запасами</w:t>
+      </w:r>
+    </w:p>
+    <w:p>
+      <w:pPr>
+        <w:pStyle w:val="a7"/>
+        <w:numPr>
+          <w:ilvl w:val="0"/>
+          <w:numId w:val="5"/>
+        </w:numPr>
+      </w:pPr>
+      <w:r>
+        <w:t>У</w:t>
+      </w:r>
+      <w:r>
+        <w:t>правление закупками</w:t>
+      </w:r>
+    </w:p>
+    <w:p>
+      <w:pPr>
+        <w:pStyle w:val="a7"/>
+        <w:numPr>
+          <w:ilvl w:val="0"/>
+          <w:numId w:val="5"/>
+        </w:numPr>
+      </w:pPr>
+      <w:r>
+        <w:t>У</w:t>
+      </w:r>
+      <w:r>
+        <w:t>правление складом</w:t>
+      </w:r>
+    </w:p>
+    <w:p>
+      <w:pPr>
+        <w:pStyle w:val="a7"/>
+        <w:numPr>
+          <w:ilvl w:val="0"/>
+          <w:numId w:val="5"/>
+        </w:numPr>
+      </w:pPr>
+      <w:r>
+        <w:t>У</w:t>
+      </w:r>
+      <w:r>
+        <w:t>правление финансами</w:t>
+      </w:r>
+    </w:p>
+    <w:p>
+      <w:pPr>
+        <w:pStyle w:val="a7"/>
+        <w:numPr>
+          <w:ilvl w:val="0"/>
+          <w:numId w:val="5"/>
+        </w:numPr>
+      </w:pPr>
+      <w:r>
+        <w:t>К</w:t>
+      </w:r>
+      <w:r>
+        <w:t>онтроль и анализ целевых показателей деятельности предприятия</w:t>
+      </w:r>
+    </w:p>
+    <w:p>
+      <w:pPr>
+        <w:ind w:firstLine="0"/>
+      </w:pPr>
+      <w:r>
+        <w:t>http://solutions.1c.ru/catalog/trade/features</w:t>
+      </w:r>
+    </w:p>
+    <w:p>
+      <w:pPr>
+        <w:ind w:firstLine="0"/>
+      </w:pPr>
+      <w:r>
+        <w:t>http://www.nurgush.ru/hozr/bp8/about.php</w:t>
+      </w:r>
+    </w:p>
     <w:sectPr>
       <w:pgSz w:w="11906" w:h="16838"/>
       <w:pgMar w:top="1134" w:right="850" w:bottom="1134" w:left="1701" w:header="708" w:footer="708" w:gutter="0"/>
@@ -650,6 +1509,612 @@
     </w:sectPr>
   </w:body>
 </w:document>
+</file>
+
+<file path=word/numbering.xml><?xml version="1.0" encoding="utf-8"?>
+<w:numbering xmlns:ve="http://schemas.openxmlformats.org/markup-compatibility/2006" xmlns:o="urn:schemas-microsoft-com:office:office" xmlns:r="http://schemas.openxmlformats.org/officeDocument/2006/relationships" xmlns:m="http://schemas.openxmlformats.org/officeDocument/2006/math" xmlns:v="urn:schemas-microsoft-com:vml" xmlns:wp="http://schemas.openxmlformats.org/drawingml/2006/wordprocessingDrawing" xmlns:w10="urn:schemas-microsoft-com:office:word" xmlns:w="http://schemas.openxmlformats.org/wordprocessingml/2006/main" xmlns:wne="http://schemas.microsoft.com/office/word/2006/wordml">
+  <w:abstractNum w:abstractNumId="0">
+    <w:nsid w:val="1D38281D"/>
+    <w:multiLevelType w:val="hybridMultilevel"/>
+    <w:tmpl w:val="41782D66"/>
+    <w:lvl w:ilvl="0" w:tplc="0419000F">
+      <w:start w:val="1"/>
+      <w:numFmt w:val="decimal"/>
+      <w:lvlText w:val="%1."/>
+      <w:lvlJc w:val="left"/>
+      <w:pPr>
+        <w:ind w:left="720" w:hanging="360"/>
+      </w:pPr>
+    </w:lvl>
+    <w:lvl w:ilvl="1" w:tplc="04190019" w:tentative="1">
+      <w:start w:val="1"/>
+      <w:numFmt w:val="lowerLetter"/>
+      <w:lvlText w:val="%2."/>
+      <w:lvlJc w:val="left"/>
+      <w:pPr>
+        <w:ind w:left="1440" w:hanging="360"/>
+      </w:pPr>
+    </w:lvl>
+    <w:lvl w:ilvl="2" w:tplc="0419001B" w:tentative="1">
+      <w:start w:val="1"/>
+      <w:numFmt w:val="lowerRoman"/>
+      <w:lvlText w:val="%3."/>
+      <w:lvlJc w:val="right"/>
+      <w:pPr>
+        <w:ind w:left="2160" w:hanging="180"/>
+      </w:pPr>
+    </w:lvl>
+    <w:lvl w:ilvl="3" w:tplc="0419000F" w:tentative="1">
+      <w:start w:val="1"/>
+      <w:numFmt w:val="decimal"/>
+      <w:lvlText w:val="%4."/>
+      <w:lvlJc w:val="left"/>
+      <w:pPr>
+        <w:ind w:left="2880" w:hanging="360"/>
+      </w:pPr>
+    </w:lvl>
+    <w:lvl w:ilvl="4" w:tplc="04190019" w:tentative="1">
+      <w:start w:val="1"/>
+      <w:numFmt w:val="lowerLetter"/>
+      <w:lvlText w:val="%5."/>
+      <w:lvlJc w:val="left"/>
+      <w:pPr>
+        <w:ind w:left="3600" w:hanging="360"/>
+      </w:pPr>
+    </w:lvl>
+    <w:lvl w:ilvl="5" w:tplc="0419001B" w:tentative="1">
+      <w:start w:val="1"/>
+      <w:numFmt w:val="lowerRoman"/>
+      <w:lvlText w:val="%6."/>
+      <w:lvlJc w:val="right"/>
+      <w:pPr>
+        <w:ind w:left="4320" w:hanging="180"/>
+      </w:pPr>
+    </w:lvl>
+    <w:lvl w:ilvl="6" w:tplc="0419000F" w:tentative="1">
+      <w:start w:val="1"/>
+      <w:numFmt w:val="decimal"/>
+      <w:lvlText w:val="%7."/>
+      <w:lvlJc w:val="left"/>
+      <w:pPr>
+        <w:ind w:left="5040" w:hanging="360"/>
+      </w:pPr>
+    </w:lvl>
+    <w:lvl w:ilvl="7" w:tplc="04190019" w:tentative="1">
+      <w:start w:val="1"/>
+      <w:numFmt w:val="lowerLetter"/>
+      <w:lvlText w:val="%8."/>
+      <w:lvlJc w:val="left"/>
+      <w:pPr>
+        <w:ind w:left="5760" w:hanging="360"/>
+      </w:pPr>
+    </w:lvl>
+    <w:lvl w:ilvl="8" w:tplc="0419001B" w:tentative="1">
+      <w:start w:val="1"/>
+      <w:numFmt w:val="lowerRoman"/>
+      <w:lvlText w:val="%9."/>
+      <w:lvlJc w:val="right"/>
+      <w:pPr>
+        <w:ind w:left="6480" w:hanging="180"/>
+      </w:pPr>
+    </w:lvl>
+  </w:abstractNum>
+  <w:abstractNum w:abstractNumId="1">
+    <w:nsid w:val="367329CF"/>
+    <w:multiLevelType w:val="multilevel"/>
+    <w:tmpl w:val="4614C7A8"/>
+    <w:lvl w:ilvl="0">
+      <w:start w:val="1"/>
+      <w:numFmt w:val="bullet"/>
+      <w:lvlText w:val=""/>
+      <w:lvlJc w:val="left"/>
+      <w:pPr>
+        <w:tabs>
+          <w:tab w:val="num" w:pos="720"/>
+        </w:tabs>
+        <w:ind w:left="720" w:hanging="360"/>
+      </w:pPr>
+      <w:rPr>
+        <w:rFonts w:ascii="Symbol" w:hAnsi="Symbol" w:hint="default"/>
+        <w:sz w:val="20"/>
+      </w:rPr>
+    </w:lvl>
+    <w:lvl w:ilvl="1" w:tentative="1">
+      <w:start w:val="1"/>
+      <w:numFmt w:val="bullet"/>
+      <w:lvlText w:val="o"/>
+      <w:lvlJc w:val="left"/>
+      <w:pPr>
+        <w:tabs>
+          <w:tab w:val="num" w:pos="1440"/>
+        </w:tabs>
+        <w:ind w:left="1440" w:hanging="360"/>
+      </w:pPr>
+      <w:rPr>
+        <w:rFonts w:ascii="Courier New" w:hAnsi="Courier New" w:hint="default"/>
+        <w:sz w:val="20"/>
+      </w:rPr>
+    </w:lvl>
+    <w:lvl w:ilvl="2" w:tentative="1">
+      <w:start w:val="1"/>
+      <w:numFmt w:val="bullet"/>
+      <w:lvlText w:val=""/>
+      <w:lvlJc w:val="left"/>
+      <w:pPr>
+        <w:tabs>
+          <w:tab w:val="num" w:pos="2160"/>
+        </w:tabs>
+        <w:ind w:left="2160" w:hanging="360"/>
+      </w:pPr>
+      <w:rPr>
+        <w:rFonts w:ascii="Wingdings" w:hAnsi="Wingdings" w:hint="default"/>
+        <w:sz w:val="20"/>
+      </w:rPr>
+    </w:lvl>
+    <w:lvl w:ilvl="3" w:tentative="1">
+      <w:start w:val="1"/>
+      <w:numFmt w:val="bullet"/>
+      <w:lvlText w:val=""/>
+      <w:lvlJc w:val="left"/>
+      <w:pPr>
+        <w:tabs>
+          <w:tab w:val="num" w:pos="2880"/>
+        </w:tabs>
+        <w:ind w:left="2880" w:hanging="360"/>
+      </w:pPr>
+      <w:rPr>
+        <w:rFonts w:ascii="Wingdings" w:hAnsi="Wingdings" w:hint="default"/>
+        <w:sz w:val="20"/>
+      </w:rPr>
+    </w:lvl>
+    <w:lvl w:ilvl="4" w:tentative="1">
+      <w:start w:val="1"/>
+      <w:numFmt w:val="bullet"/>
+      <w:lvlText w:val=""/>
+      <w:lvlJc w:val="left"/>
+      <w:pPr>
+        <w:tabs>
+          <w:tab w:val="num" w:pos="3600"/>
+        </w:tabs>
+        <w:ind w:left="3600" w:hanging="360"/>
+      </w:pPr>
+      <w:rPr>
+        <w:rFonts w:ascii="Wingdings" w:hAnsi="Wingdings" w:hint="default"/>
+        <w:sz w:val="20"/>
+      </w:rPr>
+    </w:lvl>
+    <w:lvl w:ilvl="5" w:tentative="1">
+      <w:start w:val="1"/>
+      <w:numFmt w:val="bullet"/>
+      <w:lvlText w:val=""/>
+      <w:lvlJc w:val="left"/>
+      <w:pPr>
+        <w:tabs>
+          <w:tab w:val="num" w:pos="4320"/>
+        </w:tabs>
+        <w:ind w:left="4320" w:hanging="360"/>
+      </w:pPr>
+      <w:rPr>
+        <w:rFonts w:ascii="Wingdings" w:hAnsi="Wingdings" w:hint="default"/>
+        <w:sz w:val="20"/>
+      </w:rPr>
+    </w:lvl>
+    <w:lvl w:ilvl="6" w:tentative="1">
+      <w:start w:val="1"/>
+      <w:numFmt w:val="bullet"/>
+      <w:lvlText w:val=""/>
+      <w:lvlJc w:val="left"/>
+      <w:pPr>
+        <w:tabs>
+          <w:tab w:val="num" w:pos="5040"/>
+        </w:tabs>
+        <w:ind w:left="5040" w:hanging="360"/>
+      </w:pPr>
+      <w:rPr>
+        <w:rFonts w:ascii="Wingdings" w:hAnsi="Wingdings" w:hint="default"/>
+        <w:sz w:val="20"/>
+      </w:rPr>
+    </w:lvl>
+    <w:lvl w:ilvl="7" w:tentative="1">
+      <w:start w:val="1"/>
+      <w:numFmt w:val="bullet"/>
+      <w:lvlText w:val=""/>
+      <w:lvlJc w:val="left"/>
+      <w:pPr>
+        <w:tabs>
+          <w:tab w:val="num" w:pos="5760"/>
+        </w:tabs>
+        <w:ind w:left="5760" w:hanging="360"/>
+      </w:pPr>
+      <w:rPr>
+        <w:rFonts w:ascii="Wingdings" w:hAnsi="Wingdings" w:hint="default"/>
+        <w:sz w:val="20"/>
+      </w:rPr>
+    </w:lvl>
+    <w:lvl w:ilvl="8" w:tentative="1">
+      <w:start w:val="1"/>
+      <w:numFmt w:val="bullet"/>
+      <w:lvlText w:val=""/>
+      <w:lvlJc w:val="left"/>
+      <w:pPr>
+        <w:tabs>
+          <w:tab w:val="num" w:pos="6480"/>
+        </w:tabs>
+        <w:ind w:left="6480" w:hanging="360"/>
+      </w:pPr>
+      <w:rPr>
+        <w:rFonts w:ascii="Wingdings" w:hAnsi="Wingdings" w:hint="default"/>
+        <w:sz w:val="20"/>
+      </w:rPr>
+    </w:lvl>
+  </w:abstractNum>
+  <w:abstractNum w:abstractNumId="2">
+    <w:nsid w:val="403D2DB1"/>
+    <w:multiLevelType w:val="hybridMultilevel"/>
+    <w:tmpl w:val="2BC464B4"/>
+    <w:lvl w:ilvl="0" w:tplc="04190001">
+      <w:start w:val="1"/>
+      <w:numFmt w:val="bullet"/>
+      <w:lvlText w:val=""/>
+      <w:lvlJc w:val="left"/>
+      <w:pPr>
+        <w:ind w:left="720" w:hanging="360"/>
+      </w:pPr>
+      <w:rPr>
+        <w:rFonts w:ascii="Symbol" w:hAnsi="Symbol" w:hint="default"/>
+      </w:rPr>
+    </w:lvl>
+    <w:lvl w:ilvl="1" w:tplc="04190003" w:tentative="1">
+      <w:start w:val="1"/>
+      <w:numFmt w:val="bullet"/>
+      <w:lvlText w:val="o"/>
+      <w:lvlJc w:val="left"/>
+      <w:pPr>
+        <w:ind w:left="1440" w:hanging="360"/>
+      </w:pPr>
+      <w:rPr>
+        <w:rFonts w:ascii="Courier New" w:hAnsi="Courier New" w:cs="Courier New" w:hint="default"/>
+      </w:rPr>
+    </w:lvl>
+    <w:lvl w:ilvl="2" w:tplc="04190005" w:tentative="1">
+      <w:start w:val="1"/>
+      <w:numFmt w:val="bullet"/>
+      <w:lvlText w:val=""/>
+      <w:lvlJc w:val="left"/>
+      <w:pPr>
+        <w:ind w:left="2160" w:hanging="360"/>
+      </w:pPr>
+      <w:rPr>
+        <w:rFonts w:ascii="Wingdings" w:hAnsi="Wingdings" w:hint="default"/>
+      </w:rPr>
+    </w:lvl>
+    <w:lvl w:ilvl="3" w:tplc="04190001" w:tentative="1">
+      <w:start w:val="1"/>
+      <w:numFmt w:val="bullet"/>
+      <w:lvlText w:val=""/>
+      <w:lvlJc w:val="left"/>
+      <w:pPr>
+        <w:ind w:left="2880" w:hanging="360"/>
+      </w:pPr>
+      <w:rPr>
+        <w:rFonts w:ascii="Symbol" w:hAnsi="Symbol" w:hint="default"/>
+      </w:rPr>
+    </w:lvl>
+    <w:lvl w:ilvl="4" w:tplc="04190003" w:tentative="1">
+      <w:start w:val="1"/>
+      <w:numFmt w:val="bullet"/>
+      <w:lvlText w:val="o"/>
+      <w:lvlJc w:val="left"/>
+      <w:pPr>
+        <w:ind w:left="3600" w:hanging="360"/>
+      </w:pPr>
+      <w:rPr>
+        <w:rFonts w:ascii="Courier New" w:hAnsi="Courier New" w:cs="Courier New" w:hint="default"/>
+      </w:rPr>
+    </w:lvl>
+    <w:lvl w:ilvl="5" w:tplc="04190005" w:tentative="1">
+      <w:start w:val="1"/>
+      <w:numFmt w:val="bullet"/>
+      <w:lvlText w:val=""/>
+      <w:lvlJc w:val="left"/>
+      <w:pPr>
+        <w:ind w:left="4320" w:hanging="360"/>
+      </w:pPr>
+      <w:rPr>
+        <w:rFonts w:ascii="Wingdings" w:hAnsi="Wingdings" w:hint="default"/>
+      </w:rPr>
+    </w:lvl>
+    <w:lvl w:ilvl="6" w:tplc="04190001" w:tentative="1">
+      <w:start w:val="1"/>
+      <w:numFmt w:val="bullet"/>
+      <w:lvlText w:val=""/>
+      <w:lvlJc w:val="left"/>
+      <w:pPr>
+        <w:ind w:left="5040" w:hanging="360"/>
+      </w:pPr>
+      <w:rPr>
+        <w:rFonts w:ascii="Symbol" w:hAnsi="Symbol" w:hint="default"/>
+      </w:rPr>
+    </w:lvl>
+    <w:lvl w:ilvl="7" w:tplc="04190003" w:tentative="1">
+      <w:start w:val="1"/>
+      <w:numFmt w:val="bullet"/>
+      <w:lvlText w:val="o"/>
+      <w:lvlJc w:val="left"/>
+      <w:pPr>
+        <w:ind w:left="5760" w:hanging="360"/>
+      </w:pPr>
+      <w:rPr>
+        <w:rFonts w:ascii="Courier New" w:hAnsi="Courier New" w:cs="Courier New" w:hint="default"/>
+      </w:rPr>
+    </w:lvl>
+    <w:lvl w:ilvl="8" w:tplc="04190005" w:tentative="1">
+      <w:start w:val="1"/>
+      <w:numFmt w:val="bullet"/>
+      <w:lvlText w:val=""/>
+      <w:lvlJc w:val="left"/>
+      <w:pPr>
+        <w:ind w:left="6480" w:hanging="360"/>
+      </w:pPr>
+      <w:rPr>
+        <w:rFonts w:ascii="Wingdings" w:hAnsi="Wingdings" w:hint="default"/>
+      </w:rPr>
+    </w:lvl>
+  </w:abstractNum>
+  <w:abstractNum w:abstractNumId="3">
+    <w:nsid w:val="429D426D"/>
+    <w:multiLevelType w:val="hybridMultilevel"/>
+    <w:tmpl w:val="0E74C5DE"/>
+    <w:lvl w:ilvl="0" w:tplc="04190001">
+      <w:start w:val="1"/>
+      <w:numFmt w:val="bullet"/>
+      <w:lvlText w:val=""/>
+      <w:lvlJc w:val="left"/>
+      <w:pPr>
+        <w:ind w:left="720" w:hanging="360"/>
+      </w:pPr>
+      <w:rPr>
+        <w:rFonts w:ascii="Symbol" w:hAnsi="Symbol" w:hint="default"/>
+      </w:rPr>
+    </w:lvl>
+    <w:lvl w:ilvl="1" w:tplc="04190019" w:tentative="1">
+      <w:start w:val="1"/>
+      <w:numFmt w:val="lowerLetter"/>
+      <w:lvlText w:val="%2."/>
+      <w:lvlJc w:val="left"/>
+      <w:pPr>
+        <w:ind w:left="1440" w:hanging="360"/>
+      </w:pPr>
+    </w:lvl>
+    <w:lvl w:ilvl="2" w:tplc="0419001B" w:tentative="1">
+      <w:start w:val="1"/>
+      <w:numFmt w:val="lowerRoman"/>
+      <w:lvlText w:val="%3."/>
+      <w:lvlJc w:val="right"/>
+      <w:pPr>
+        <w:ind w:left="2160" w:hanging="180"/>
+      </w:pPr>
+    </w:lvl>
+    <w:lvl w:ilvl="3" w:tplc="0419000F" w:tentative="1">
+      <w:start w:val="1"/>
+      <w:numFmt w:val="decimal"/>
+      <w:lvlText w:val="%4."/>
+      <w:lvlJc w:val="left"/>
+      <w:pPr>
+        <w:ind w:left="2880" w:hanging="360"/>
+      </w:pPr>
+    </w:lvl>
+    <w:lvl w:ilvl="4" w:tplc="04190019" w:tentative="1">
+      <w:start w:val="1"/>
+      <w:numFmt w:val="lowerLetter"/>
+      <w:lvlText w:val="%5."/>
+      <w:lvlJc w:val="left"/>
+      <w:pPr>
+        <w:ind w:left="3600" w:hanging="360"/>
+      </w:pPr>
+    </w:lvl>
+    <w:lvl w:ilvl="5" w:tplc="0419001B" w:tentative="1">
+      <w:start w:val="1"/>
+      <w:numFmt w:val="lowerRoman"/>
+      <w:lvlText w:val="%6."/>
+      <w:lvlJc w:val="right"/>
+      <w:pPr>
+        <w:ind w:left="4320" w:hanging="180"/>
+      </w:pPr>
+    </w:lvl>
+    <w:lvl w:ilvl="6" w:tplc="0419000F" w:tentative="1">
+      <w:start w:val="1"/>
+      <w:numFmt w:val="decimal"/>
+      <w:lvlText w:val="%7."/>
+      <w:lvlJc w:val="left"/>
+      <w:pPr>
+        <w:ind w:left="5040" w:hanging="360"/>
+      </w:pPr>
+    </w:lvl>
+    <w:lvl w:ilvl="7" w:tplc="04190019" w:tentative="1">
+      <w:start w:val="1"/>
+      <w:numFmt w:val="lowerLetter"/>
+      <w:lvlText w:val="%8."/>
+      <w:lvlJc w:val="left"/>
+      <w:pPr>
+        <w:ind w:left="5760" w:hanging="360"/>
+      </w:pPr>
+    </w:lvl>
+    <w:lvl w:ilvl="8" w:tplc="0419001B" w:tentative="1">
+      <w:start w:val="1"/>
+      <w:numFmt w:val="lowerRoman"/>
+      <w:lvlText w:val="%9."/>
+      <w:lvlJc w:val="right"/>
+      <w:pPr>
+        <w:ind w:left="6480" w:hanging="180"/>
+      </w:pPr>
+    </w:lvl>
+  </w:abstractNum>
+  <w:abstractNum w:abstractNumId="4">
+    <w:nsid w:val="61E437CA"/>
+    <w:multiLevelType w:val="multilevel"/>
+    <w:tmpl w:val="005E5424"/>
+    <w:lvl w:ilvl="0">
+      <w:start w:val="1"/>
+      <w:numFmt w:val="bullet"/>
+      <w:lvlText w:val=""/>
+      <w:lvlJc w:val="left"/>
+      <w:pPr>
+        <w:tabs>
+          <w:tab w:val="num" w:pos="720"/>
+        </w:tabs>
+        <w:ind w:left="720" w:hanging="360"/>
+      </w:pPr>
+      <w:rPr>
+        <w:rFonts w:ascii="Symbol" w:hAnsi="Symbol" w:hint="default"/>
+        <w:sz w:val="20"/>
+      </w:rPr>
+    </w:lvl>
+    <w:lvl w:ilvl="1" w:tentative="1">
+      <w:start w:val="1"/>
+      <w:numFmt w:val="bullet"/>
+      <w:lvlText w:val="o"/>
+      <w:lvlJc w:val="left"/>
+      <w:pPr>
+        <w:tabs>
+          <w:tab w:val="num" w:pos="1440"/>
+        </w:tabs>
+        <w:ind w:left="1440" w:hanging="360"/>
+      </w:pPr>
+      <w:rPr>
+        <w:rFonts w:ascii="Courier New" w:hAnsi="Courier New" w:hint="default"/>
+        <w:sz w:val="20"/>
+      </w:rPr>
+    </w:lvl>
+    <w:lvl w:ilvl="2" w:tentative="1">
+      <w:start w:val="1"/>
+      <w:numFmt w:val="bullet"/>
+      <w:lvlText w:val=""/>
+      <w:lvlJc w:val="left"/>
+      <w:pPr>
+        <w:tabs>
+          <w:tab w:val="num" w:pos="2160"/>
+        </w:tabs>
+        <w:ind w:left="2160" w:hanging="360"/>
+      </w:pPr>
+      <w:rPr>
+        <w:rFonts w:ascii="Wingdings" w:hAnsi="Wingdings" w:hint="default"/>
+        <w:sz w:val="20"/>
+      </w:rPr>
+    </w:lvl>
+    <w:lvl w:ilvl="3" w:tentative="1">
+      <w:start w:val="1"/>
+      <w:numFmt w:val="bullet"/>
+      <w:lvlText w:val=""/>
+      <w:lvlJc w:val="left"/>
+      <w:pPr>
+        <w:tabs>
+          <w:tab w:val="num" w:pos="2880"/>
+        </w:tabs>
+        <w:ind w:left="2880" w:hanging="360"/>
+      </w:pPr>
+      <w:rPr>
+        <w:rFonts w:ascii="Wingdings" w:hAnsi="Wingdings" w:hint="default"/>
+        <w:sz w:val="20"/>
+      </w:rPr>
+    </w:lvl>
+    <w:lvl w:ilvl="4" w:tentative="1">
+      <w:start w:val="1"/>
+      <w:numFmt w:val="bullet"/>
+      <w:lvlText w:val=""/>
+      <w:lvlJc w:val="left"/>
+      <w:pPr>
+        <w:tabs>
+          <w:tab w:val="num" w:pos="3600"/>
+        </w:tabs>
+        <w:ind w:left="3600" w:hanging="360"/>
+      </w:pPr>
+      <w:rPr>
+        <w:rFonts w:ascii="Wingdings" w:hAnsi="Wingdings" w:hint="default"/>
+        <w:sz w:val="20"/>
+      </w:rPr>
+    </w:lvl>
+    <w:lvl w:ilvl="5" w:tentative="1">
+      <w:start w:val="1"/>
+      <w:numFmt w:val="bullet"/>
+      <w:lvlText w:val=""/>
+      <w:lvlJc w:val="left"/>
+      <w:pPr>
+        <w:tabs>
+          <w:tab w:val="num" w:pos="4320"/>
+        </w:tabs>
+        <w:ind w:left="4320" w:hanging="360"/>
+      </w:pPr>
+      <w:rPr>
+        <w:rFonts w:ascii="Wingdings" w:hAnsi="Wingdings" w:hint="default"/>
+        <w:sz w:val="20"/>
+      </w:rPr>
+    </w:lvl>
+    <w:lvl w:ilvl="6" w:tentative="1">
+      <w:start w:val="1"/>
+      <w:numFmt w:val="bullet"/>
+      <w:lvlText w:val=""/>
+      <w:lvlJc w:val="left"/>
+      <w:pPr>
+        <w:tabs>
+          <w:tab w:val="num" w:pos="5040"/>
+        </w:tabs>
+        <w:ind w:left="5040" w:hanging="360"/>
+      </w:pPr>
+      <w:rPr>
+        <w:rFonts w:ascii="Wingdings" w:hAnsi="Wingdings" w:hint="default"/>
+        <w:sz w:val="20"/>
+      </w:rPr>
+    </w:lvl>
+    <w:lvl w:ilvl="7" w:tentative="1">
+      <w:start w:val="1"/>
+      <w:numFmt w:val="bullet"/>
+      <w:lvlText w:val=""/>
+      <w:lvlJc w:val="left"/>
+      <w:pPr>
+        <w:tabs>
+          <w:tab w:val="num" w:pos="5760"/>
+        </w:tabs>
+        <w:ind w:left="5760" w:hanging="360"/>
+      </w:pPr>
+      <w:rPr>
+        <w:rFonts w:ascii="Wingdings" w:hAnsi="Wingdings" w:hint="default"/>
+        <w:sz w:val="20"/>
+      </w:rPr>
+    </w:lvl>
+    <w:lvl w:ilvl="8" w:tentative="1">
+      <w:start w:val="1"/>
+      <w:numFmt w:val="bullet"/>
+      <w:lvlText w:val=""/>
+      <w:lvlJc w:val="left"/>
+      <w:pPr>
+        <w:tabs>
+          <w:tab w:val="num" w:pos="6480"/>
+        </w:tabs>
+        <w:ind w:left="6480" w:hanging="360"/>
+      </w:pPr>
+      <w:rPr>
+        <w:rFonts w:ascii="Wingdings" w:hAnsi="Wingdings" w:hint="default"/>
+        <w:sz w:val="20"/>
+      </w:rPr>
+    </w:lvl>
+  </w:abstractNum>
+  <w:num w:numId="1">
+    <w:abstractNumId w:val="1"/>
+  </w:num>
+  <w:num w:numId="2">
+    <w:abstractNumId w:val="4"/>
+  </w:num>
+  <w:num w:numId="3">
+    <w:abstractNumId w:val="0"/>
+  </w:num>
+  <w:num w:numId="4">
+    <w:abstractNumId w:val="3"/>
+  </w:num>
+  <w:num w:numId="5">
+    <w:abstractNumId w:val="2"/>
+  </w:num>
+</w:numbering>
 </file>
 
 <file path=word/styles.xml><?xml version="1.0" encoding="utf-8"?>
@@ -811,7 +2276,58 @@
   <w:style w:type="paragraph" w:default="1" w:styleId="a">
     <w:name w:val="Normal"/>
     <w:qFormat/>
-    <w:rsid w:val="00E8101C"/>
+    <w:rsid w:val="00E6516A"/>
+    <w:pPr>
+      <w:spacing w:after="0" w:line="360" w:lineRule="auto"/>
+      <w:ind w:firstLine="709"/>
+      <w:jc w:val="both"/>
+    </w:pPr>
+    <w:rPr>
+      <w:rFonts w:ascii="Times New Roman" w:hAnsi="Times New Roman"/>
+      <w:sz w:val="28"/>
+    </w:rPr>
+  </w:style>
+  <w:style w:type="paragraph" w:styleId="1">
+    <w:name w:val="heading 1"/>
+    <w:basedOn w:val="a"/>
+    <w:next w:val="a"/>
+    <w:link w:val="10"/>
+    <w:autoRedefine/>
+    <w:uiPriority w:val="9"/>
+    <w:qFormat/>
+    <w:rsid w:val="00E6516A"/>
+    <w:pPr>
+      <w:keepNext/>
+      <w:keepLines/>
+      <w:pageBreakBefore/>
+      <w:outlineLvl w:val="0"/>
+    </w:pPr>
+    <w:rPr>
+      <w:rFonts w:eastAsiaTheme="majorEastAsia" w:cstheme="majorBidi"/>
+      <w:bCs/>
+      <w:szCs w:val="28"/>
+    </w:rPr>
+  </w:style>
+  <w:style w:type="paragraph" w:styleId="2">
+    <w:name w:val="heading 2"/>
+    <w:basedOn w:val="a"/>
+    <w:next w:val="a"/>
+    <w:link w:val="20"/>
+    <w:autoRedefine/>
+    <w:uiPriority w:val="9"/>
+    <w:unhideWhenUsed/>
+    <w:qFormat/>
+    <w:rsid w:val="00E6516A"/>
+    <w:pPr>
+      <w:keepNext/>
+      <w:keepLines/>
+      <w:outlineLvl w:val="1"/>
+    </w:pPr>
+    <w:rPr>
+      <w:rFonts w:eastAsiaTheme="majorEastAsia" w:cstheme="majorBidi"/>
+      <w:bCs/>
+      <w:szCs w:val="26"/>
+    </w:rPr>
   </w:style>
   <w:style w:type="character" w:default="1" w:styleId="a0">
     <w:name w:val="Default Paragraph Font"/>
@@ -840,6 +2356,95 @@
     <w:uiPriority w:val="99"/>
     <w:semiHidden/>
     <w:unhideWhenUsed/>
+  </w:style>
+  <w:style w:type="character" w:styleId="a3">
+    <w:name w:val="Strong"/>
+    <w:basedOn w:val="a0"/>
+    <w:uiPriority w:val="22"/>
+    <w:qFormat/>
+    <w:rsid w:val="00381C9D"/>
+    <w:rPr>
+      <w:b/>
+      <w:bCs/>
+    </w:rPr>
+  </w:style>
+  <w:style w:type="character" w:styleId="a4">
+    <w:name w:val="Hyperlink"/>
+    <w:basedOn w:val="a0"/>
+    <w:uiPriority w:val="99"/>
+    <w:unhideWhenUsed/>
+    <w:rsid w:val="00381C9D"/>
+    <w:rPr>
+      <w:color w:val="0000FF"/>
+      <w:u w:val="single"/>
+    </w:rPr>
+  </w:style>
+  <w:style w:type="paragraph" w:styleId="a5">
+    <w:name w:val="Balloon Text"/>
+    <w:basedOn w:val="a"/>
+    <w:link w:val="a6"/>
+    <w:uiPriority w:val="99"/>
+    <w:semiHidden/>
+    <w:unhideWhenUsed/>
+    <w:rsid w:val="00E6516A"/>
+    <w:pPr>
+      <w:spacing w:line="240" w:lineRule="auto"/>
+    </w:pPr>
+    <w:rPr>
+      <w:rFonts w:ascii="Tahoma" w:hAnsi="Tahoma" w:cs="Tahoma"/>
+      <w:sz w:val="16"/>
+      <w:szCs w:val="16"/>
+    </w:rPr>
+  </w:style>
+  <w:style w:type="character" w:customStyle="1" w:styleId="a6">
+    <w:name w:val="Текст выноски Знак"/>
+    <w:basedOn w:val="a0"/>
+    <w:link w:val="a5"/>
+    <w:uiPriority w:val="99"/>
+    <w:semiHidden/>
+    <w:rsid w:val="00E6516A"/>
+    <w:rPr>
+      <w:rFonts w:ascii="Tahoma" w:hAnsi="Tahoma" w:cs="Tahoma"/>
+      <w:sz w:val="16"/>
+      <w:szCs w:val="16"/>
+    </w:rPr>
+  </w:style>
+  <w:style w:type="character" w:customStyle="1" w:styleId="10">
+    <w:name w:val="Заголовок 1 Знак"/>
+    <w:basedOn w:val="a0"/>
+    <w:link w:val="1"/>
+    <w:uiPriority w:val="9"/>
+    <w:rsid w:val="00E6516A"/>
+    <w:rPr>
+      <w:rFonts w:ascii="Times New Roman" w:eastAsiaTheme="majorEastAsia" w:hAnsi="Times New Roman" w:cstheme="majorBidi"/>
+      <w:bCs/>
+      <w:sz w:val="28"/>
+      <w:szCs w:val="28"/>
+    </w:rPr>
+  </w:style>
+  <w:style w:type="character" w:customStyle="1" w:styleId="20">
+    <w:name w:val="Заголовок 2 Знак"/>
+    <w:basedOn w:val="a0"/>
+    <w:link w:val="2"/>
+    <w:uiPriority w:val="9"/>
+    <w:rsid w:val="00E6516A"/>
+    <w:rPr>
+      <w:rFonts w:ascii="Times New Roman" w:eastAsiaTheme="majorEastAsia" w:hAnsi="Times New Roman" w:cstheme="majorBidi"/>
+      <w:bCs/>
+      <w:sz w:val="28"/>
+      <w:szCs w:val="26"/>
+    </w:rPr>
+  </w:style>
+  <w:style w:type="paragraph" w:styleId="a7">
+    <w:name w:val="List Paragraph"/>
+    <w:basedOn w:val="a"/>
+    <w:uiPriority w:val="34"/>
+    <w:qFormat/>
+    <w:rsid w:val="00E6516A"/>
+    <w:pPr>
+      <w:ind w:left="720"/>
+      <w:contextualSpacing/>
+    </w:pPr>
   </w:style>
 </w:styles>
 </file>

</xml_diff>